<commit_message>
make changes Please enter the commit message for your changes. Lines starting
</commit_message>
<xml_diff>
--- a/outputs/Jan-27-2026/Hitachi Rail-Software Analyst Intern/Sky_Quan_Resume.docx
+++ b/outputs/Jan-27-2026/Hitachi Rail-Software Analyst Intern/Sky_Quan_Resume.docx
@@ -199,11 +199,11 @@
         <w:tblLook w:val="04A0" w:firstRow="1" w:lastRow="0" w:firstColumn="1" w:lastColumn="0" w:noHBand="0" w:noVBand="1"/>
       </w:tblPr>
       <w:tblGrid>
-        <w:gridCol w:w="2021"/>
-        <w:gridCol w:w="1833"/>
-        <w:gridCol w:w="1836"/>
-        <w:gridCol w:w="1833"/>
-        <w:gridCol w:w="1837"/>
+        <w:gridCol w:w="1846"/>
+        <w:gridCol w:w="1841"/>
+        <w:gridCol w:w="1846"/>
+        <w:gridCol w:w="1995"/>
+        <w:gridCol w:w="1832"/>
       </w:tblGrid>
       <w:tr>
         <w:tc>
@@ -252,7 +252,7 @@
                 <w:sz w:val="22"/>
                 <w:szCs w:val="22"/>
               </w:rPr>
-              <w:t>SQL</w:t>
+              <w:t>C/C++</w:t>
             </w:r>
           </w:p>
         </w:tc>
@@ -277,7 +277,7 @@
                 <w:sz w:val="22"/>
                 <w:szCs w:val="22"/>
               </w:rPr>
-              <w:t>Jenkins</w:t>
+              <w:t>Linux</w:t>
             </w:r>
           </w:p>
         </w:tc>
@@ -302,7 +302,7 @@
                 <w:sz w:val="22"/>
                 <w:szCs w:val="22"/>
               </w:rPr>
-              <w:t>GitHub</w:t>
+              <w:t>PowerShell</w:t>
             </w:r>
           </w:p>
         </w:tc>
@@ -327,7 +327,7 @@
                 <w:sz w:val="22"/>
                 <w:szCs w:val="22"/>
               </w:rPr>
-              <w:t>Ansible</w:t>
+              <w:t>Bash</w:t>
             </w:r>
           </w:p>
         </w:tc>
@@ -357,32 +357,7 @@
                 <w:sz w:val="22"/>
                 <w:szCs w:val="22"/>
               </w:rPr>
-              <w:t>SonarQube</w:t>
-            </w:r>
-          </w:p>
-        </w:tc>
-        <w:tc>
-          <w:tcPr>
-            <w:tcW w:w="1870" w:type="dxa"/>
-          </w:tcPr>
-          <w:p>
-            <w:pPr>
-              <w:pStyle w:val="ListParagraph"/>
-              <w:numPr>
-                <w:ilvl w:val="0"/>
-                <w:numId w:val="8"/>
-              </w:numPr>
-              <w:rPr>
-                <w:sz w:val="22"/>
-                <w:szCs w:val="22"/>
-              </w:rPr>
-            </w:pPr>
-            <w:r>
-              <w:rPr>
-                <w:sz w:val="22"/>
-                <w:szCs w:val="22"/>
-              </w:rPr>
-              <w:t>Docker</w:t>
+              <w:t>SQL</w:t>
             </w:r>
           </w:p>
         </w:tc>
@@ -432,7 +407,32 @@
                 <w:sz w:val="22"/>
                 <w:szCs w:val="22"/>
               </w:rPr>
-              <w:t>Bash</w:t>
+              <w:t>MySQL</w:t>
+            </w:r>
+          </w:p>
+        </w:tc>
+        <w:tc>
+          <w:tcPr>
+            <w:tcW w:w="1870" w:type="dxa"/>
+          </w:tcPr>
+          <w:p>
+            <w:pPr>
+              <w:pStyle w:val="ListParagraph"/>
+              <w:numPr>
+                <w:ilvl w:val="0"/>
+                <w:numId w:val="8"/>
+              </w:numPr>
+              <w:rPr>
+                <w:sz w:val="22"/>
+                <w:szCs w:val="22"/>
+              </w:rPr>
+            </w:pPr>
+            <w:r>
+              <w:rPr>
+                <w:sz w:val="22"/>
+                <w:szCs w:val="22"/>
+              </w:rPr>
+              <w:t>VS Studio</w:t>
             </w:r>
           </w:p>
         </w:tc>
@@ -878,6 +878,15 @@
           <w:sz w:val="22"/>
           <w:szCs w:val="22"/>
         </w:rPr>
+        <w:t xml:space="preserve">Linux </w:t>
+      </w:r>
+      <w:r>
+        <w:rPr>
+          <w:b/>
+          <w:bCs/>
+          <w:sz w:val="22"/>
+          <w:szCs w:val="22"/>
+        </w:rPr>
         <w:t>Ubuntu</w:t>
       </w:r>
       <w:r>
@@ -887,6 +896,426 @@
         </w:rPr>
         <w:t xml:space="preserve"> base image, reducing maintenance complexity and improving efficiency.</w:t>
       </w:r>
+    </w:p>
+    <w:p>
+      <w:pPr>
+        <w:numPr>
+          <w:ilvl w:val="0"/>
+          <w:numId w:val="2"/>
+        </w:numPr>
+        <w:spacing w:line="240" w:lineRule="auto"/>
+        <w:rPr>
+          <w:sz w:val="22"/>
+          <w:szCs w:val="22"/>
+        </w:rPr>
+      </w:pPr>
+      <w:bookmarkStart w:id="0" w:name="_Hlk219336189"/>
+      <w:r>
+        <w:rPr>
+          <w:sz w:val="22"/>
+          <w:szCs w:val="22"/>
+        </w:rPr>
+        <w:t xml:space="preserve">Implemented </w:t>
+      </w:r>
+      <w:r>
+        <w:rPr>
+          <w:b/>
+          <w:bCs/>
+          <w:sz w:val="22"/>
+          <w:szCs w:val="22"/>
+        </w:rPr>
+        <w:t>CI/CD</w:t>
+      </w:r>
+      <w:r>
+        <w:rPr>
+          <w:sz w:val="22"/>
+          <w:szCs w:val="22"/>
+        </w:rPr>
+        <w:t xml:space="preserve"> pipelines using </w:t>
+      </w:r>
+      <w:r>
+        <w:rPr>
+          <w:b/>
+          <w:bCs/>
+          <w:sz w:val="22"/>
+          <w:szCs w:val="22"/>
+        </w:rPr>
+        <w:t>Jenkins, GitHub</w:t>
+      </w:r>
+      <w:r>
+        <w:rPr>
+          <w:b/>
+          <w:bCs/>
+          <w:sz w:val="22"/>
+          <w:szCs w:val="22"/>
+        </w:rPr>
+        <w:t xml:space="preserve">, </w:t>
+      </w:r>
+      <w:r>
+        <w:rPr>
+          <w:b/>
+          <w:bCs/>
+          <w:sz w:val="22"/>
+          <w:szCs w:val="22"/>
+        </w:rPr>
+        <w:t>Ansible</w:t>
+      </w:r>
+      <w:r>
+        <w:rPr>
+          <w:b/>
+          <w:bCs/>
+          <w:sz w:val="22"/>
+          <w:szCs w:val="22"/>
+        </w:rPr>
+        <w:t xml:space="preserve">, </w:t>
+      </w:r>
+      <w:r>
+        <w:rPr>
+          <w:sz w:val="22"/>
+          <w:szCs w:val="22"/>
+        </w:rPr>
+        <w:t xml:space="preserve">and </w:t>
+      </w:r>
+      <w:r>
+        <w:rPr>
+          <w:b/>
+          <w:bCs/>
+          <w:sz w:val="22"/>
+          <w:szCs w:val="22"/>
+        </w:rPr>
+        <w:t>SonarQube</w:t>
+      </w:r>
+      <w:r>
+        <w:rPr>
+          <w:sz w:val="22"/>
+          <w:szCs w:val="22"/>
+        </w:rPr>
+        <w:t xml:space="preserve"> to automate deployment and testing processes of</w:t>
+      </w:r>
+      <w:r>
+        <w:rPr>
+          <w:sz w:val="22"/>
+          <w:szCs w:val="22"/>
+        </w:rPr>
+        <w:t xml:space="preserve"> </w:t>
+      </w:r>
+      <w:r>
+        <w:rPr>
+          <w:b/>
+          <w:bCs/>
+          <w:sz w:val="22"/>
+          <w:szCs w:val="22"/>
+        </w:rPr>
+        <w:t>.NET</w:t>
+      </w:r>
+      <w:r>
+        <w:rPr>
+          <w:sz w:val="22"/>
+          <w:szCs w:val="22"/>
+        </w:rPr>
+        <w:t xml:space="preserve">, </w:t>
+      </w:r>
+      <w:r>
+        <w:rPr>
+          <w:b/>
+          <w:bCs/>
+          <w:sz w:val="22"/>
+          <w:szCs w:val="22"/>
+        </w:rPr>
+        <w:t>python</w:t>
+      </w:r>
+      <w:r>
+        <w:rPr>
+          <w:sz w:val="22"/>
+          <w:szCs w:val="22"/>
+        </w:rPr>
+        <w:t xml:space="preserve">, and </w:t>
+      </w:r>
+      <w:r>
+        <w:rPr>
+          <w:b/>
+          <w:bCs/>
+          <w:sz w:val="22"/>
+          <w:szCs w:val="22"/>
+        </w:rPr>
+        <w:t>C</w:t>
+      </w:r>
+      <w:r>
+        <w:rPr>
+          <w:b/>
+          <w:bCs/>
+          <w:sz w:val="22"/>
+          <w:szCs w:val="22"/>
+        </w:rPr>
+        <w:t>/C++</w:t>
+      </w:r>
+      <w:r>
+        <w:rPr>
+          <w:b/>
+          <w:bCs/>
+          <w:sz w:val="22"/>
+          <w:szCs w:val="22"/>
+        </w:rPr>
+        <w:t xml:space="preserve"> </w:t>
+      </w:r>
+      <w:r>
+        <w:rPr>
+          <w:sz w:val="22"/>
+          <w:szCs w:val="22"/>
+        </w:rPr>
+        <w:t>applications.</w:t>
+      </w:r>
+    </w:p>
+    <w:p>
+      <w:pPr>
+        <w:numPr>
+          <w:ilvl w:val="0"/>
+          <w:numId w:val="2"/>
+        </w:numPr>
+        <w:spacing w:line="240" w:lineRule="auto"/>
+        <w:rPr>
+          <w:sz w:val="22"/>
+          <w:szCs w:val="22"/>
+        </w:rPr>
+      </w:pPr>
+      <w:bookmarkStart w:id="1" w:name="_Hlk219332886"/>
+      <w:r>
+        <w:rPr>
+          <w:sz w:val="22"/>
+          <w:szCs w:val="22"/>
+        </w:rPr>
+        <w:t xml:space="preserve">Increased logging visibility within </w:t>
+      </w:r>
+      <w:r>
+        <w:rPr>
+          <w:b/>
+          <w:bCs/>
+          <w:sz w:val="22"/>
+          <w:szCs w:val="22"/>
+        </w:rPr>
+        <w:t>Ansible</w:t>
+      </w:r>
+      <w:r>
+        <w:rPr>
+          <w:sz w:val="22"/>
+          <w:szCs w:val="22"/>
+        </w:rPr>
+        <w:t xml:space="preserve"> and </w:t>
+      </w:r>
+      <w:r>
+        <w:rPr>
+          <w:b/>
+          <w:bCs/>
+          <w:sz w:val="22"/>
+          <w:szCs w:val="22"/>
+        </w:rPr>
+        <w:t>Jenkins</w:t>
+      </w:r>
+      <w:r>
+        <w:rPr>
+          <w:sz w:val="22"/>
+          <w:szCs w:val="22"/>
+        </w:rPr>
+        <w:t xml:space="preserve"> for </w:t>
+      </w:r>
+      <w:r>
+        <w:rPr>
+          <w:b/>
+          <w:bCs/>
+          <w:sz w:val="22"/>
+          <w:szCs w:val="22"/>
+        </w:rPr>
+        <w:t>Flyway</w:t>
+      </w:r>
+      <w:r>
+        <w:rPr>
+          <w:sz w:val="22"/>
+          <w:szCs w:val="22"/>
+        </w:rPr>
+        <w:t xml:space="preserve"> database migrations across </w:t>
+      </w:r>
+      <w:r>
+        <w:rPr>
+          <w:b/>
+          <w:bCs/>
+          <w:sz w:val="22"/>
+          <w:szCs w:val="22"/>
+        </w:rPr>
+        <w:t>Snowflake</w:t>
+      </w:r>
+      <w:r>
+        <w:rPr>
+          <w:sz w:val="22"/>
+          <w:szCs w:val="22"/>
+        </w:rPr>
+        <w:t xml:space="preserve">, </w:t>
+      </w:r>
+      <w:r>
+        <w:rPr>
+          <w:b/>
+          <w:bCs/>
+          <w:sz w:val="22"/>
+          <w:szCs w:val="22"/>
+        </w:rPr>
+        <w:t>MSSQL</w:t>
+      </w:r>
+      <w:r>
+        <w:rPr>
+          <w:sz w:val="22"/>
+          <w:szCs w:val="22"/>
+        </w:rPr>
+        <w:t>,</w:t>
+      </w:r>
+      <w:r>
+        <w:rPr>
+          <w:sz w:val="22"/>
+          <w:szCs w:val="22"/>
+        </w:rPr>
+        <w:t xml:space="preserve"> </w:t>
+      </w:r>
+      <w:r>
+        <w:rPr>
+          <w:b/>
+          <w:bCs/>
+          <w:sz w:val="22"/>
+          <w:szCs w:val="22"/>
+        </w:rPr>
+        <w:t>Azure,</w:t>
+      </w:r>
+      <w:r>
+        <w:rPr>
+          <w:sz w:val="22"/>
+          <w:szCs w:val="22"/>
+        </w:rPr>
+        <w:t xml:space="preserve"> </w:t>
+      </w:r>
+      <w:r>
+        <w:rPr>
+          <w:sz w:val="22"/>
+          <w:szCs w:val="22"/>
+        </w:rPr>
+        <w:t xml:space="preserve">and </w:t>
+      </w:r>
+      <w:r>
+        <w:rPr>
+          <w:b/>
+          <w:bCs/>
+          <w:sz w:val="22"/>
+          <w:szCs w:val="22"/>
+        </w:rPr>
+        <w:t>Oracle</w:t>
+      </w:r>
+      <w:r>
+        <w:rPr>
+          <w:sz w:val="22"/>
+          <w:szCs w:val="22"/>
+        </w:rPr>
+        <w:t>, improving troubleshooting and monitoring.</w:t>
+      </w:r>
+      <w:bookmarkEnd w:id="1"/>
+    </w:p>
+    <w:p>
+      <w:pPr>
+        <w:numPr>
+          <w:ilvl w:val="0"/>
+          <w:numId w:val="2"/>
+        </w:numPr>
+        <w:spacing w:line="240" w:lineRule="auto"/>
+        <w:rPr>
+          <w:sz w:val="22"/>
+          <w:szCs w:val="22"/>
+        </w:rPr>
+      </w:pPr>
+      <w:bookmarkStart w:id="2" w:name="_Hlk219336201"/>
+      <w:bookmarkEnd w:id="0"/>
+      <w:r>
+        <w:rPr>
+          <w:sz w:val="22"/>
+          <w:szCs w:val="22"/>
+        </w:rPr>
+        <w:t xml:space="preserve">Applied </w:t>
+      </w:r>
+      <w:r>
+        <w:rPr>
+          <w:b/>
+          <w:bCs/>
+          <w:sz w:val="22"/>
+          <w:szCs w:val="22"/>
+        </w:rPr>
+        <w:t>Software Development Life Cycle (SDLC</w:t>
+      </w:r>
+      <w:r>
+        <w:rPr>
+          <w:sz w:val="22"/>
+          <w:szCs w:val="22"/>
+        </w:rPr>
+        <w:t xml:space="preserve">) methodologies to complete project-specific development tasks within </w:t>
+      </w:r>
+      <w:r>
+        <w:rPr>
+          <w:b/>
+          <w:bCs/>
+          <w:sz w:val="22"/>
+          <w:szCs w:val="22"/>
+        </w:rPr>
+        <w:t>Agile</w:t>
+      </w:r>
+      <w:r>
+        <w:rPr>
+          <w:sz w:val="22"/>
+          <w:szCs w:val="22"/>
+        </w:rPr>
+        <w:t xml:space="preserve"> and </w:t>
+      </w:r>
+      <w:r>
+        <w:rPr>
+          <w:b/>
+          <w:bCs/>
+          <w:sz w:val="22"/>
+          <w:szCs w:val="22"/>
+        </w:rPr>
+        <w:t>Scrum</w:t>
+      </w:r>
+      <w:r>
+        <w:rPr>
+          <w:sz w:val="22"/>
+          <w:szCs w:val="22"/>
+        </w:rPr>
+        <w:t xml:space="preserve"> frameworks, using </w:t>
+      </w:r>
+      <w:r>
+        <w:rPr>
+          <w:b/>
+          <w:bCs/>
+          <w:sz w:val="22"/>
+          <w:szCs w:val="22"/>
+        </w:rPr>
+        <w:t>Jira</w:t>
+      </w:r>
+      <w:r>
+        <w:rPr>
+          <w:sz w:val="22"/>
+          <w:szCs w:val="22"/>
+        </w:rPr>
+        <w:t xml:space="preserve"> for sprint management and </w:t>
+      </w:r>
+      <w:r>
+        <w:rPr>
+          <w:b/>
+          <w:bCs/>
+          <w:sz w:val="22"/>
+          <w:szCs w:val="22"/>
+        </w:rPr>
+        <w:t>Confluence</w:t>
+      </w:r>
+      <w:r>
+        <w:rPr>
+          <w:sz w:val="22"/>
+          <w:szCs w:val="22"/>
+        </w:rPr>
+        <w:t xml:space="preserve"> for documentation.</w:t>
+      </w:r>
+      <w:bookmarkEnd w:id="2"/>
     </w:p>
     <w:p>
       <w:pPr>
@@ -1205,7 +1634,25 @@
           <w:sz w:val="22"/>
           <w:szCs w:val="22"/>
         </w:rPr>
-        <w:t>Bash, GitHub actions</w:t>
+        <w:t xml:space="preserve">Bash, </w:t>
+      </w:r>
+      <w:r>
+        <w:rPr>
+          <w:i/>
+          <w:iCs/>
+          <w:sz w:val="22"/>
+          <w:szCs w:val="22"/>
+        </w:rPr>
+        <w:t>PowerShell</w:t>
+      </w:r>
+      <w:r>
+        <w:rPr>
+          <w:i/>
+          <w:iCs/>
+          <w:sz w:val="22"/>
+          <w:szCs w:val="22"/>
+        </w:rPr>
+        <w:tab/>
       </w:r>
       <w:r>
         <w:rPr>
@@ -1367,293 +1814,6 @@
           <w:szCs w:val="22"/>
         </w:rPr>
         <w:t>prompts.</w:t>
-      </w:r>
-    </w:p>
-    <w:p>
-      <w:pPr>
-        <w:spacing w:line="240" w:lineRule="auto"/>
-        <w:rPr>
-          <w:b/>
-          <w:bCs/>
-          <w:sz w:val="22"/>
-          <w:szCs w:val="22"/>
-        </w:rPr>
-      </w:pPr>
-      <w:r>
-        <w:rPr>
-          <w:b/>
-          <w:bCs/>
-          <w:sz w:val="22"/>
-          <w:szCs w:val="22"/>
-        </w:rPr>
-        <w:t>Expense Sheet Combiner</w:t>
-      </w:r>
-      <w:r>
-        <w:rPr>
-          <w:b/>
-          <w:bCs/>
-          <w:sz w:val="22"/>
-          <w:szCs w:val="22"/>
-        </w:rPr>
-        <w:t xml:space="preserve">, </w:t>
-      </w:r>
-      <w:r>
-        <w:rPr>
-          <w:i/>
-          <w:iCs/>
-          <w:sz w:val="22"/>
-          <w:szCs w:val="22"/>
-        </w:rPr>
-        <w:t>Python</w:t>
-      </w:r>
-      <w:r>
-        <w:rPr>
-          <w:b/>
-          <w:bCs/>
-          <w:sz w:val="22"/>
-          <w:szCs w:val="22"/>
-        </w:rPr>
-        <w:t xml:space="preserve">, </w:t>
-      </w:r>
-      <w:r>
-        <w:rPr>
-          <w:i/>
-          <w:iCs/>
-          <w:sz w:val="22"/>
-          <w:szCs w:val="22"/>
-        </w:rPr>
-        <w:t>Bash</w:t>
-      </w:r>
-      <w:r>
-        <w:rPr>
-          <w:i/>
-          <w:iCs/>
-          <w:sz w:val="22"/>
-          <w:szCs w:val="22"/>
-        </w:rPr>
-        <w:tab/>
-      </w:r>
-      <w:r>
-        <w:rPr>
-          <w:i/>
-          <w:iCs/>
-          <w:sz w:val="22"/>
-          <w:szCs w:val="22"/>
-        </w:rPr>
-        <w:tab/>
-      </w:r>
-      <w:r>
-        <w:rPr>
-          <w:i/>
-          <w:iCs/>
-          <w:sz w:val="22"/>
-          <w:szCs w:val="22"/>
-        </w:rPr>
-        <w:tab/>
-      </w:r>
-      <w:r>
-        <w:rPr>
-          <w:i/>
-          <w:iCs/>
-          <w:sz w:val="22"/>
-          <w:szCs w:val="22"/>
-        </w:rPr>
-        <w:tab/>
-      </w:r>
-      <w:r>
-        <w:rPr>
-          <w:i/>
-          <w:iCs/>
-          <w:sz w:val="22"/>
-          <w:szCs w:val="22"/>
-        </w:rPr>
-        <w:tab/>
-      </w:r>
-      <w:r>
-        <w:rPr>
-          <w:i/>
-          <w:iCs/>
-          <w:sz w:val="22"/>
-          <w:szCs w:val="22"/>
-        </w:rPr>
-        <w:tab/>
-        <w:t xml:space="preserve">          </w:t>
-      </w:r>
-      <w:r>
-        <w:rPr>
-          <w:i/>
-          <w:iCs/>
-          <w:sz w:val="22"/>
-          <w:szCs w:val="22"/>
-        </w:rPr>
-        <w:t xml:space="preserve"> Dec 2024</w:t>
-      </w:r>
-    </w:p>
-    <w:p>
-      <w:pPr>
-        <w:pStyle w:val="ListParagraph"/>
-        <w:numPr>
-          <w:ilvl w:val="0"/>
-          <w:numId w:val="11"/>
-        </w:numPr>
-        <w:spacing w:line="240" w:lineRule="auto"/>
-        <w:ind w:left="714" w:hanging="357"/>
-        <w:contextualSpacing w:val="0"/>
-      </w:pPr>
-      <w:r>
-        <w:rPr>
-          <w:sz w:val="22"/>
-          <w:szCs w:val="22"/>
-        </w:rPr>
-        <w:t>B</w:t>
-      </w:r>
-      <w:r>
-        <w:rPr>
-          <w:sz w:val="22"/>
-          <w:szCs w:val="22"/>
-        </w:rPr>
-        <w:t xml:space="preserve">uilt a </w:t>
-      </w:r>
-      <w:r>
-        <w:rPr>
-          <w:b/>
-          <w:bCs/>
-          <w:sz w:val="22"/>
-          <w:szCs w:val="22"/>
-        </w:rPr>
-        <w:t>Python</w:t>
-      </w:r>
-      <w:r>
-        <w:rPr>
-          <w:sz w:val="22"/>
-          <w:szCs w:val="22"/>
-        </w:rPr>
-        <w:t xml:space="preserve"> </w:t>
-      </w:r>
-      <w:r>
-        <w:rPr>
-          <w:b/>
-          <w:bCs/>
-          <w:sz w:val="22"/>
-          <w:szCs w:val="22"/>
-        </w:rPr>
-        <w:t>automation tool</w:t>
-      </w:r>
-      <w:r>
-        <w:rPr>
-          <w:sz w:val="22"/>
-          <w:szCs w:val="22"/>
-        </w:rPr>
-        <w:t xml:space="preserve"> to combine and standardize transaction data from </w:t>
-      </w:r>
-      <w:r>
-        <w:rPr>
-          <w:sz w:val="22"/>
-          <w:szCs w:val="22"/>
-        </w:rPr>
-        <w:t xml:space="preserve">my various </w:t>
-      </w:r>
-      <w:r>
-        <w:rPr>
-          <w:sz w:val="22"/>
-          <w:szCs w:val="22"/>
-        </w:rPr>
-        <w:t>bank and credit card statements</w:t>
-      </w:r>
-      <w:r>
-        <w:rPr>
-          <w:sz w:val="22"/>
-          <w:szCs w:val="22"/>
-        </w:rPr>
-        <w:t>.</w:t>
-      </w:r>
-    </w:p>
-    <w:p>
-      <w:pPr>
-        <w:pStyle w:val="ListParagraph"/>
-        <w:numPr>
-          <w:ilvl w:val="0"/>
-          <w:numId w:val="11"/>
-        </w:numPr>
-        <w:spacing w:line="240" w:lineRule="auto"/>
-        <w:ind w:left="714" w:hanging="357"/>
-        <w:contextualSpacing w:val="0"/>
-      </w:pPr>
-      <w:r>
-        <w:rPr>
-          <w:sz w:val="22"/>
-          <w:szCs w:val="22"/>
-        </w:rPr>
-        <w:t xml:space="preserve">Used </w:t>
-      </w:r>
-      <w:r>
-        <w:rPr>
-          <w:b/>
-          <w:bCs/>
-          <w:sz w:val="22"/>
-          <w:szCs w:val="22"/>
-        </w:rPr>
-        <w:t>Pandas</w:t>
-      </w:r>
-      <w:r>
-        <w:rPr>
-          <w:sz w:val="22"/>
-          <w:szCs w:val="22"/>
-        </w:rPr>
-        <w:t xml:space="preserve"> and </w:t>
-      </w:r>
-      <w:r>
-        <w:rPr>
-          <w:b/>
-          <w:bCs/>
-          <w:sz w:val="22"/>
-          <w:szCs w:val="22"/>
-        </w:rPr>
-        <w:t>NumPy</w:t>
-      </w:r>
-      <w:r>
-        <w:rPr>
-          <w:sz w:val="22"/>
-          <w:szCs w:val="22"/>
-        </w:rPr>
-        <w:t xml:space="preserve"> to clean, reformat, and organize expenses by month and date into a single</w:t>
-      </w:r>
-      <w:r>
-        <w:rPr>
-          <w:sz w:val="22"/>
-          <w:szCs w:val="22"/>
-        </w:rPr>
-        <w:t xml:space="preserve"> master</w:t>
-      </w:r>
-      <w:r>
-        <w:rPr>
-          <w:sz w:val="22"/>
-          <w:szCs w:val="22"/>
-        </w:rPr>
-        <w:t xml:space="preserve"> </w:t>
-      </w:r>
-      <w:r>
-        <w:rPr>
-          <w:b/>
-          <w:bCs/>
-          <w:sz w:val="22"/>
-          <w:szCs w:val="22"/>
-        </w:rPr>
-        <w:t>Excel</w:t>
-      </w:r>
-      <w:r>
-        <w:rPr>
-          <w:sz w:val="22"/>
-          <w:szCs w:val="22"/>
-        </w:rPr>
-        <w:t xml:space="preserve"> sheet</w:t>
-      </w:r>
-      <w:r>
-        <w:rPr>
-          <w:sz w:val="22"/>
-          <w:szCs w:val="22"/>
-        </w:rPr>
-        <w:t>.</w:t>
       </w:r>
     </w:p>
     <w:sectPr>

</xml_diff>